<commit_message>
checking in part of chapter 3 scripts
</commit_message>
<xml_diff>
--- a/videos/1-0-Introduction.docx
+++ b/videos/1-0-Introduction.docx
@@ -48,63 +48,13 @@
         <w:rPr>
           <w:rFonts w:ascii="Arial" w:hAnsi="Arial" w:cs="Arial"/>
         </w:rPr>
-        <w:t xml:space="preserve">series of 40 or so that will provide you short, fundamental lessons in programming WICED </w:t>
-      </w:r>
-      <w:proofErr w:type="spellStart"/>
-      <w:r>
-        <w:rPr>
-          <w:rFonts w:ascii="Arial" w:hAnsi="Arial" w:cs="Arial"/>
-        </w:rPr>
-        <w:t>WiFi</w:t>
-      </w:r>
-      <w:proofErr w:type="spellEnd"/>
-      <w:r>
-        <w:rPr>
-          <w:rFonts w:ascii="Arial" w:hAnsi="Arial" w:cs="Arial"/>
-        </w:rPr>
-        <w:t xml:space="preserve">.  You might ask: What is WICED </w:t>
-      </w:r>
-      <w:proofErr w:type="spellStart"/>
-      <w:r>
-        <w:rPr>
-          <w:rFonts w:ascii="Arial" w:hAnsi="Arial" w:cs="Arial"/>
-        </w:rPr>
-        <w:t>WiFI</w:t>
-      </w:r>
-      <w:proofErr w:type="spellEnd"/>
-      <w:r>
-        <w:rPr>
-          <w:rFonts w:ascii="Arial" w:hAnsi="Arial" w:cs="Arial"/>
-        </w:rPr>
-        <w:t xml:space="preserve">?  Well, WICED stands for Wireless Internet Connectivity for Embedded Devices…. But what is it? Simple it is the best </w:t>
-      </w:r>
-      <w:proofErr w:type="spellStart"/>
-      <w:r>
-        <w:rPr>
-          <w:rFonts w:ascii="Arial" w:hAnsi="Arial" w:cs="Arial"/>
-        </w:rPr>
-        <w:t>IoT</w:t>
-      </w:r>
-      <w:proofErr w:type="spellEnd"/>
-      <w:r>
-        <w:rPr>
-          <w:rFonts w:ascii="Arial" w:hAnsi="Arial" w:cs="Arial"/>
-        </w:rPr>
-        <w:t xml:space="preserve"> embedded </w:t>
-      </w:r>
-      <w:proofErr w:type="spellStart"/>
-      <w:r>
-        <w:rPr>
-          <w:rFonts w:ascii="Arial" w:hAnsi="Arial" w:cs="Arial"/>
-        </w:rPr>
-        <w:t>WiFi</w:t>
-      </w:r>
-      <w:proofErr w:type="spellEnd"/>
-      <w:r>
-        <w:rPr>
-          <w:rFonts w:ascii="Arial" w:hAnsi="Arial" w:cs="Arial"/>
-        </w:rPr>
-        <w:t xml:space="preserve"> on the face of the planet</w:t>
+        <w:t>series of 40 or so that will provide you short, fundamental lessons in programming WICED WiFi</w:t>
+      </w:r>
+      <w:r>
+        <w:rPr>
+          <w:rFonts w:ascii="Arial" w:hAnsi="Arial" w:cs="Arial"/>
+        </w:rPr>
+        <w:t>.  You might ask: What is WICED WiFI?  Well, WICED stands for Wireless Internet Connectivity for Embedded Devices…. But what is it? Simple it is the best IoT embedded WiFi on the face of the planet</w:t>
       </w:r>
       <w:r>
         <w:rPr>
@@ -122,35 +72,13 @@
         <w:rPr>
           <w:rFonts w:ascii="Arial" w:hAnsi="Arial" w:cs="Arial"/>
         </w:rPr>
-        <w:t xml:space="preserve">Cypress stands for helping you solve your problems.  But I think the best way to solve </w:t>
-      </w:r>
-      <w:proofErr w:type="spellStart"/>
-      <w:r>
-        <w:rPr>
-          <w:rFonts w:ascii="Arial" w:hAnsi="Arial" w:cs="Arial"/>
-        </w:rPr>
-        <w:t>WiFi</w:t>
-      </w:r>
-      <w:proofErr w:type="spellEnd"/>
-      <w:r>
-        <w:rPr>
-          <w:rFonts w:ascii="Arial" w:hAnsi="Arial" w:cs="Arial"/>
-        </w:rPr>
-        <w:t xml:space="preserve"> problems is not create them in the first place as they are so </w:t>
-      </w:r>
-      <w:proofErr w:type="spellStart"/>
-      <w:r>
-        <w:rPr>
-          <w:rFonts w:ascii="Arial" w:hAnsi="Arial" w:cs="Arial"/>
-        </w:rPr>
-        <w:t>so</w:t>
-      </w:r>
-      <w:proofErr w:type="spellEnd"/>
-      <w:r>
-        <w:rPr>
-          <w:rFonts w:ascii="Arial" w:hAnsi="Arial" w:cs="Arial"/>
-        </w:rPr>
-        <w:t xml:space="preserve"> </w:t>
+        <w:t xml:space="preserve">Cypress stands for helping you solve your problems.  But I think the best way to solve WiFi problems is not create them in the first place as they are so </w:t>
+      </w:r>
+      <w:r>
+        <w:rPr>
+          <w:rFonts w:ascii="Arial" w:hAnsi="Arial" w:cs="Arial"/>
+        </w:rPr>
+        <w:t xml:space="preserve">so </w:t>
       </w:r>
       <w:r>
         <w:rPr>
@@ -198,91 +126,21 @@
         <w:rPr>
           <w:rFonts w:ascii="Arial" w:hAnsi="Arial" w:cs="Arial"/>
         </w:rPr>
-        <w:t xml:space="preserve">laky </w:t>
-      </w:r>
-      <w:proofErr w:type="spellStart"/>
-      <w:r>
-        <w:rPr>
-          <w:rFonts w:ascii="Arial" w:hAnsi="Arial" w:cs="Arial"/>
-        </w:rPr>
-        <w:t>Wifi</w:t>
-      </w:r>
-      <w:proofErr w:type="spellEnd"/>
-      <w:r>
-        <w:rPr>
-          <w:rFonts w:ascii="Arial" w:hAnsi="Arial" w:cs="Arial"/>
-        </w:rPr>
-        <w:t xml:space="preserve"> you need WICED.</w:t>
-      </w:r>
-    </w:p>
-    <w:p>
-      <w:pPr>
-        <w:pStyle w:val="NormalWeb"/>
-        <w:rPr>
-          <w:rFonts w:ascii="Arial" w:hAnsi="Arial" w:cs="Arial"/>
-        </w:rPr>
-      </w:pPr>
-      <w:r>
-        <w:rPr>
-          <w:rFonts w:ascii="Arial" w:hAnsi="Arial" w:cs="Arial"/>
-        </w:rPr>
-        <w:t xml:space="preserve">It has been about one year since Cypress acquired the </w:t>
-      </w:r>
-      <w:proofErr w:type="spellStart"/>
-      <w:r>
-        <w:rPr>
-          <w:rFonts w:ascii="Arial" w:hAnsi="Arial" w:cs="Arial"/>
-        </w:rPr>
-        <w:t>Broadcomm</w:t>
-      </w:r>
-      <w:proofErr w:type="spellEnd"/>
-      <w:r>
-        <w:rPr>
-          <w:rFonts w:ascii="Arial" w:hAnsi="Arial" w:cs="Arial"/>
-        </w:rPr>
-        <w:t xml:space="preserve"> </w:t>
-      </w:r>
-      <w:proofErr w:type="spellStart"/>
-      <w:r>
-        <w:rPr>
-          <w:rFonts w:ascii="Arial" w:hAnsi="Arial" w:cs="Arial"/>
-        </w:rPr>
-        <w:t>IoT</w:t>
-      </w:r>
-      <w:proofErr w:type="spellEnd"/>
-      <w:r>
-        <w:rPr>
-          <w:rFonts w:ascii="Arial" w:hAnsi="Arial" w:cs="Arial"/>
-        </w:rPr>
-        <w:t xml:space="preserve"> division.  This last year has been one of the best technical years of my life as I have gotten to learn how to use the WICED </w:t>
-      </w:r>
-      <w:proofErr w:type="spellStart"/>
-      <w:r>
-        <w:rPr>
-          <w:rFonts w:ascii="Arial" w:hAnsi="Arial" w:cs="Arial"/>
-        </w:rPr>
-        <w:t>WiFi</w:t>
-      </w:r>
-      <w:proofErr w:type="spellEnd"/>
-      <w:r>
-        <w:rPr>
-          <w:rFonts w:ascii="Arial" w:hAnsi="Arial" w:cs="Arial"/>
-        </w:rPr>
-        <w:t xml:space="preserve"> and Bluetooth chips.  They are truly remarkable as you will see in this series of videos.  </w:t>
-      </w:r>
-      <w:proofErr w:type="gramStart"/>
-      <w:r>
-        <w:rPr>
-          <w:rFonts w:ascii="Arial" w:hAnsi="Arial" w:cs="Arial"/>
-        </w:rPr>
-        <w:t>All of</w:t>
-      </w:r>
-      <w:proofErr w:type="gramEnd"/>
-      <w:r>
-        <w:rPr>
-          <w:rFonts w:ascii="Arial" w:hAnsi="Arial" w:cs="Arial"/>
-        </w:rPr>
-        <w:t xml:space="preserve"> this learning has been codified into my textbook which I call “Cypress Academy</w:t>
+        <w:t>laky Wifi you need WICED.</w:t>
+      </w:r>
+    </w:p>
+    <w:p>
+      <w:pPr>
+        <w:pStyle w:val="NormalWeb"/>
+        <w:rPr>
+          <w:rFonts w:ascii="Arial" w:hAnsi="Arial" w:cs="Arial"/>
+        </w:rPr>
+      </w:pPr>
+      <w:r>
+        <w:rPr>
+          <w:rFonts w:ascii="Arial" w:hAnsi="Arial" w:cs="Arial"/>
+        </w:rPr>
+        <w:t>It has been about one year since Cypress acquired the Broadcomm IoT division.  This last year has been one of the best technical years of my life as I have gotten to learn how to use the WICED WiFi and Bluetooth chips.  They are truly remarkable as you will see in this series of videos.  All of this learning has been codified into my textbook which I call “Cypress Academy</w:t>
       </w:r>
       <w:r>
         <w:rPr>
@@ -294,69 +152,27 @@
         <w:rPr>
           <w:rFonts w:ascii="Arial" w:hAnsi="Arial" w:cs="Arial"/>
         </w:rPr>
-        <w:t xml:space="preserve"> WICED </w:t>
-      </w:r>
-      <w:proofErr w:type="spellStart"/>
-      <w:r>
-        <w:rPr>
-          <w:rFonts w:ascii="Arial" w:hAnsi="Arial" w:cs="Arial"/>
-        </w:rPr>
-        <w:t>WiFi</w:t>
-      </w:r>
-      <w:proofErr w:type="spellEnd"/>
-      <w:r>
-        <w:rPr>
-          <w:rFonts w:ascii="Arial" w:hAnsi="Arial" w:cs="Arial"/>
-        </w:rPr>
-        <w:t xml:space="preserve"> 101”.  For those of you who didn’t go to school in the US, the introduction class in universities is often called “101” and is all about providing you the fundamental skills required to move to more advanced classes.</w:t>
-      </w:r>
-    </w:p>
-    <w:p>
-      <w:pPr>
-        <w:pStyle w:val="NormalWeb"/>
-        <w:rPr>
-          <w:rFonts w:ascii="Arial" w:hAnsi="Arial" w:cs="Arial"/>
-        </w:rPr>
-      </w:pPr>
-      <w:r>
-        <w:rPr>
-          <w:rFonts w:ascii="Arial" w:hAnsi="Arial" w:cs="Arial"/>
-        </w:rPr>
-        <w:t xml:space="preserve">That is exactly what this class is all about.  Teaching you all the fundamental skills required to be successful with WICED </w:t>
-      </w:r>
-      <w:proofErr w:type="spellStart"/>
-      <w:r>
-        <w:rPr>
-          <w:rFonts w:ascii="Arial" w:hAnsi="Arial" w:cs="Arial"/>
-        </w:rPr>
-        <w:t>WiFi</w:t>
-      </w:r>
-      <w:proofErr w:type="spellEnd"/>
-      <w:r>
-        <w:rPr>
-          <w:rFonts w:ascii="Arial" w:hAnsi="Arial" w:cs="Arial"/>
-        </w:rPr>
-        <w:t>. You can get a copy of this book, and all of software required for the class at our website.  Moreover, you can post and discuss your questions and problem</w:t>
-      </w:r>
-      <w:r>
-        <w:rPr>
-          <w:rFonts w:ascii="Arial" w:hAnsi="Arial" w:cs="Arial"/>
-        </w:rPr>
-        <w:t xml:space="preserve">s in our </w:t>
-      </w:r>
-      <w:proofErr w:type="gramStart"/>
-      <w:r>
-        <w:rPr>
-          <w:rFonts w:ascii="Arial" w:hAnsi="Arial" w:cs="Arial"/>
-        </w:rPr>
-        <w:t>developers</w:t>
-      </w:r>
-      <w:proofErr w:type="gramEnd"/>
-      <w:r>
-        <w:rPr>
-          <w:rFonts w:ascii="Arial" w:hAnsi="Arial" w:cs="Arial"/>
-        </w:rPr>
-        <w:t xml:space="preserve"> community</w:t>
+        <w:t xml:space="preserve"> WICED WiFi 101”.  For those of you who didn’t go to school in the US, the introduction class in universities is often called “101” and is all about providing you the fundamental skills required to move to more advanced classes.</w:t>
+      </w:r>
+    </w:p>
+    <w:p>
+      <w:pPr>
+        <w:pStyle w:val="NormalWeb"/>
+        <w:rPr>
+          <w:rFonts w:ascii="Arial" w:hAnsi="Arial" w:cs="Arial"/>
+        </w:rPr>
+      </w:pPr>
+      <w:r>
+        <w:rPr>
+          <w:rFonts w:ascii="Arial" w:hAnsi="Arial" w:cs="Arial"/>
+        </w:rPr>
+        <w:t>That is exactly what this class is all about.  Teaching you all the fundamental skills required to be successful with WICED WiFi. You can get a copy of this book, and all of software required for the class at our website.  Moreover, you can post and discuss your questions and problem</w:t>
+      </w:r>
+      <w:r>
+        <w:rPr>
+          <w:rFonts w:ascii="Arial" w:hAnsi="Arial" w:cs="Arial"/>
+        </w:rPr>
+        <w:t>s in our developers community</w:t>
       </w:r>
       <w:r>
         <w:rPr>
@@ -389,133 +205,27 @@
         <w:rPr>
           <w:rFonts w:ascii="Arial" w:hAnsi="Arial" w:cs="Arial"/>
         </w:rPr>
-        <w:t xml:space="preserve"> or tweet me @</w:t>
-      </w:r>
-      <w:proofErr w:type="spellStart"/>
-      <w:r>
-        <w:rPr>
-          <w:rFonts w:ascii="Arial" w:hAnsi="Arial" w:cs="Arial"/>
-        </w:rPr>
-        <w:t>askiotexpert</w:t>
-      </w:r>
-      <w:proofErr w:type="spellEnd"/>
-    </w:p>
-    <w:p>
-      <w:pPr>
-        <w:pStyle w:val="NormalWeb"/>
-        <w:rPr>
-          <w:rFonts w:ascii="Arial" w:hAnsi="Arial" w:cs="Arial"/>
-        </w:rPr>
-      </w:pPr>
-      <w:r>
-        <w:rPr>
-          <w:rFonts w:ascii="Arial" w:hAnsi="Arial" w:cs="Arial"/>
-        </w:rPr>
-        <w:t xml:space="preserve">This class is about the Internet of Things … </w:t>
-      </w:r>
-      <w:proofErr w:type="spellStart"/>
-      <w:r>
-        <w:rPr>
-          <w:rFonts w:ascii="Arial" w:hAnsi="Arial" w:cs="Arial"/>
-        </w:rPr>
-        <w:t>IoT</w:t>
-      </w:r>
-      <w:proofErr w:type="spellEnd"/>
-      <w:r>
-        <w:rPr>
-          <w:rFonts w:ascii="Arial" w:hAnsi="Arial" w:cs="Arial"/>
-        </w:rPr>
-        <w:t xml:space="preserve">.  If you follow all of the videos you will have the skills to </w:t>
-      </w:r>
-      <w:r>
-        <w:rPr>
-          <w:rFonts w:ascii="Arial" w:hAnsi="Arial" w:cs="Arial"/>
-        </w:rPr>
-        <w:t xml:space="preserve">build an </w:t>
-      </w:r>
-      <w:proofErr w:type="spellStart"/>
-      <w:r>
-        <w:rPr>
-          <w:rFonts w:ascii="Arial" w:hAnsi="Arial" w:cs="Arial"/>
-        </w:rPr>
-        <w:t>IoT</w:t>
-      </w:r>
-      <w:proofErr w:type="spellEnd"/>
-      <w:r>
-        <w:rPr>
-          <w:rFonts w:ascii="Arial" w:hAnsi="Arial" w:cs="Arial"/>
-        </w:rPr>
-        <w:t xml:space="preserve"> device, from reading and writing the GPIOs, to using the I2C, making threads, semaphore and </w:t>
-      </w:r>
-      <w:proofErr w:type="spellStart"/>
-      <w:r>
-        <w:rPr>
-          <w:rFonts w:ascii="Arial" w:hAnsi="Arial" w:cs="Arial"/>
-        </w:rPr>
-        <w:t>mutexes</w:t>
-      </w:r>
-      <w:proofErr w:type="spellEnd"/>
-      <w:r>
-        <w:rPr>
-          <w:rFonts w:ascii="Arial" w:hAnsi="Arial" w:cs="Arial"/>
-        </w:rPr>
-        <w:t xml:space="preserve"> in the RTOS, Using the library, </w:t>
-      </w:r>
-      <w:proofErr w:type="gramStart"/>
-      <w:r>
-        <w:rPr>
-          <w:rFonts w:ascii="Arial" w:hAnsi="Arial" w:cs="Arial"/>
-        </w:rPr>
-        <w:t>Attaching</w:t>
-      </w:r>
-      <w:proofErr w:type="gramEnd"/>
-      <w:r>
-        <w:rPr>
-          <w:rFonts w:ascii="Arial" w:hAnsi="Arial" w:cs="Arial"/>
-        </w:rPr>
-        <w:t xml:space="preserve"> to the </w:t>
-      </w:r>
-      <w:proofErr w:type="spellStart"/>
-      <w:r>
-        <w:rPr>
-          <w:rFonts w:ascii="Arial" w:hAnsi="Arial" w:cs="Arial"/>
-        </w:rPr>
-        <w:t>WiFI</w:t>
-      </w:r>
-      <w:proofErr w:type="spellEnd"/>
-      <w:r>
-        <w:rPr>
-          <w:rFonts w:ascii="Arial" w:hAnsi="Arial" w:cs="Arial"/>
-        </w:rPr>
-        <w:t xml:space="preserve"> network, reading and writing the DCT, making </w:t>
-      </w:r>
-      <w:proofErr w:type="spellStart"/>
-      <w:r>
-        <w:rPr>
-          <w:rFonts w:ascii="Arial" w:hAnsi="Arial" w:cs="Arial"/>
-        </w:rPr>
-        <w:t>tcp</w:t>
-      </w:r>
-      <w:proofErr w:type="spellEnd"/>
-      <w:r>
-        <w:rPr>
-          <w:rFonts w:ascii="Arial" w:hAnsi="Arial" w:cs="Arial"/>
-        </w:rPr>
-        <w:t>/</w:t>
-      </w:r>
-      <w:proofErr w:type="spellStart"/>
-      <w:r>
-        <w:rPr>
-          <w:rFonts w:ascii="Arial" w:hAnsi="Arial" w:cs="Arial"/>
-        </w:rPr>
-        <w:t>ip</w:t>
-      </w:r>
-      <w:proofErr w:type="spellEnd"/>
-      <w:r>
-        <w:rPr>
-          <w:rFonts w:ascii="Arial" w:hAnsi="Arial" w:cs="Arial"/>
-        </w:rPr>
-        <w:t xml:space="preserve"> servers and clients, and finally using MQTT to attach to Amazon.com</w:t>
+        <w:t xml:space="preserve"> or tweet me @askiotexpert</w:t>
+      </w:r>
+    </w:p>
+    <w:p>
+      <w:pPr>
+        <w:pStyle w:val="NormalWeb"/>
+        <w:rPr>
+          <w:rFonts w:ascii="Arial" w:hAnsi="Arial" w:cs="Arial"/>
+        </w:rPr>
+      </w:pPr>
+      <w:r>
+        <w:rPr>
+          <w:rFonts w:ascii="Arial" w:hAnsi="Arial" w:cs="Arial"/>
+        </w:rPr>
+        <w:t xml:space="preserve">This class is about the Internet of Things … IoT.  If you follow all of the videos you will have the skills to </w:t>
+      </w:r>
+      <w:r>
+        <w:rPr>
+          <w:rFonts w:ascii="Arial" w:hAnsi="Arial" w:cs="Arial"/>
+        </w:rPr>
+        <w:t>build an IoT device, from reading and writing the GPIOs, to using the I2C, making threads, semaphore and mutexes in the RTOS, Using the library, Attaching to the WiFI network, reading and writing the DCT, making tcp/ip servers and clients, and finally using MQTT to attach to Amazon.com</w:t>
       </w:r>
     </w:p>
     <w:p>
@@ -567,21 +277,7 @@
         <w:rPr>
           <w:rFonts w:ascii="Arial" w:hAnsi="Arial" w:cs="Arial"/>
         </w:rPr>
-        <w:t xml:space="preserve">the projects on this </w:t>
-      </w:r>
-      <w:proofErr w:type="spellStart"/>
-      <w:r>
-        <w:rPr>
-          <w:rFonts w:ascii="Arial" w:hAnsi="Arial" w:cs="Arial"/>
-        </w:rPr>
-        <w:t>devkit</w:t>
-      </w:r>
-      <w:proofErr w:type="spellEnd"/>
-      <w:r>
-        <w:rPr>
-          <w:rFonts w:ascii="Arial" w:hAnsi="Arial" w:cs="Arial"/>
-        </w:rPr>
-        <w:t>…. Called the CY943907</w:t>
+        <w:t>the projects on this devkit…. Called the CY943907</w:t>
       </w:r>
       <w:r>
         <w:rPr>
@@ -593,35 +289,21 @@
         <w:rPr>
           <w:rFonts w:ascii="Arial" w:hAnsi="Arial" w:cs="Arial"/>
         </w:rPr>
-        <w:t xml:space="preserve">… this board has a </w:t>
-      </w:r>
-      <w:proofErr w:type="spellStart"/>
-      <w:r>
-        <w:rPr>
-          <w:rFonts w:ascii="Arial" w:hAnsi="Arial" w:cs="Arial"/>
-        </w:rPr>
-        <w:t>wifi</w:t>
-      </w:r>
-      <w:proofErr w:type="spellEnd"/>
-      <w:r>
-        <w:rPr>
-          <w:rFonts w:ascii="Arial" w:hAnsi="Arial" w:cs="Arial"/>
-        </w:rPr>
-        <w:t xml:space="preserve"> radio module with the 43907, a 200mhz Cortex R4 + and the </w:t>
-      </w:r>
-      <w:proofErr w:type="spellStart"/>
-      <w:r>
-        <w:rPr>
-          <w:rFonts w:ascii="Arial" w:hAnsi="Arial" w:cs="Arial"/>
-        </w:rPr>
-        <w:t>worlds</w:t>
-      </w:r>
-      <w:proofErr w:type="spellEnd"/>
-      <w:r>
-        <w:rPr>
-          <w:rFonts w:ascii="Arial" w:hAnsi="Arial" w:cs="Arial"/>
-        </w:rPr>
-        <w:t xml:space="preserve"> finest 802.11n radio.</w:t>
+        <w:t xml:space="preserve">… this board has a wifi radio module with the 43907, a </w:t>
+      </w:r>
+      <w:r>
+        <w:rPr>
+          <w:rFonts w:ascii="Arial" w:hAnsi="Arial" w:cs="Arial"/>
+        </w:rPr>
+        <w:t>160 or 320</w:t>
+      </w:r>
+      <w:bookmarkStart w:id="0" w:name="_GoBack"/>
+      <w:bookmarkEnd w:id="0"/>
+      <w:r>
+        <w:rPr>
+          <w:rFonts w:ascii="Arial" w:hAnsi="Arial" w:cs="Arial"/>
+        </w:rPr>
+        <w:t>mhz Cortex R4 + and the worlds finest 802.11n radio.</w:t>
       </w:r>
       <w:r>
         <w:rPr>
@@ -669,16 +351,8 @@
         <w:rPr>
           <w:rFonts w:ascii="Arial" w:hAnsi="Arial" w:cs="Arial"/>
         </w:rPr>
-        <w:t xml:space="preserve">An Ethernet </w:t>
-      </w:r>
-      <w:proofErr w:type="spellStart"/>
-      <w:r>
-        <w:rPr>
-          <w:rFonts w:ascii="Arial" w:hAnsi="Arial" w:cs="Arial"/>
-        </w:rPr>
-        <w:t>Phy</w:t>
-      </w:r>
-      <w:proofErr w:type="spellEnd"/>
+        <w:t>An Ethernet Phy</w:t>
+      </w:r>
     </w:p>
     <w:p>
       <w:pPr>
@@ -695,21 +369,7 @@
         <w:rPr>
           <w:rFonts w:ascii="Arial" w:hAnsi="Arial" w:cs="Arial"/>
         </w:rPr>
-        <w:t xml:space="preserve">An </w:t>
-      </w:r>
-      <w:proofErr w:type="spellStart"/>
-      <w:r>
-        <w:rPr>
-          <w:rFonts w:ascii="Arial" w:hAnsi="Arial" w:cs="Arial"/>
-        </w:rPr>
-        <w:t>sd</w:t>
-      </w:r>
-      <w:proofErr w:type="spellEnd"/>
-      <w:r>
-        <w:rPr>
-          <w:rFonts w:ascii="Arial" w:hAnsi="Arial" w:cs="Arial"/>
-        </w:rPr>
-        <w:t xml:space="preserve"> card expansion slot</w:t>
+        <w:t>An sd card expansion slot</w:t>
       </w:r>
     </w:p>
     <w:p>
@@ -723,19 +383,11 @@
           <w:rFonts w:ascii="Arial" w:hAnsi="Arial" w:cs="Arial"/>
         </w:rPr>
       </w:pPr>
-      <w:proofErr w:type="spellStart"/>
-      <w:r>
-        <w:rPr>
-          <w:rFonts w:ascii="Arial" w:hAnsi="Arial" w:cs="Arial"/>
-        </w:rPr>
-        <w:t>arduino</w:t>
-      </w:r>
-      <w:proofErr w:type="spellEnd"/>
-      <w:r>
-        <w:rPr>
-          <w:rFonts w:ascii="Arial" w:hAnsi="Arial" w:cs="Arial"/>
-        </w:rPr>
-        <w:t xml:space="preserve"> compatible expansion headers.</w:t>
+      <w:r>
+        <w:rPr>
+          <w:rFonts w:ascii="Arial" w:hAnsi="Arial" w:cs="Arial"/>
+        </w:rPr>
+        <w:t>arduino compatible expansion headers.</w:t>
       </w:r>
     </w:p>
     <w:p>
@@ -812,21 +464,7 @@
         <w:rPr>
           <w:rFonts w:ascii="Arial" w:hAnsi="Arial" w:cs="Arial"/>
         </w:rPr>
-        <w:t xml:space="preserve">A survey of the WICED </w:t>
-      </w:r>
-      <w:proofErr w:type="spellStart"/>
-      <w:r>
-        <w:rPr>
-          <w:rFonts w:ascii="Arial" w:hAnsi="Arial" w:cs="Arial"/>
-        </w:rPr>
-        <w:t>WiFi</w:t>
-      </w:r>
-      <w:proofErr w:type="spellEnd"/>
-      <w:r>
-        <w:rPr>
-          <w:rFonts w:ascii="Arial" w:hAnsi="Arial" w:cs="Arial"/>
-        </w:rPr>
-        <w:t xml:space="preserve"> Ecosystem</w:t>
+        <w:t>A survey of the WICED WiFi Ecosystem</w:t>
       </w:r>
     </w:p>
     <w:p>
@@ -910,16 +548,8 @@
         <w:rPr>
           <w:rFonts w:ascii="Arial" w:hAnsi="Arial" w:cs="Arial"/>
         </w:rPr>
-        <w:t xml:space="preserve">Connection to </w:t>
-      </w:r>
-      <w:proofErr w:type="spellStart"/>
-      <w:r>
-        <w:rPr>
-          <w:rFonts w:ascii="Arial" w:hAnsi="Arial" w:cs="Arial"/>
-        </w:rPr>
-        <w:t>WiFi</w:t>
-      </w:r>
-      <w:proofErr w:type="spellEnd"/>
+        <w:t>Connection to WiFi</w:t>
+      </w:r>
     </w:p>
     <w:p>
       <w:pPr>
@@ -989,47 +619,18 @@
         <w:rPr>
           <w:rFonts w:ascii="Arial" w:hAnsi="Arial" w:cs="Arial"/>
         </w:rPr>
-        <w:t xml:space="preserve"> our Eclipsed based IDE which is your platform for develop </w:t>
-      </w:r>
-      <w:proofErr w:type="spellStart"/>
-      <w:r>
-        <w:rPr>
-          <w:rFonts w:ascii="Arial" w:hAnsi="Arial" w:cs="Arial"/>
-        </w:rPr>
-        <w:t>IoT</w:t>
-      </w:r>
-      <w:proofErr w:type="spellEnd"/>
-      <w:r>
-        <w:rPr>
-          <w:rFonts w:ascii="Arial" w:hAnsi="Arial" w:cs="Arial"/>
-        </w:rPr>
-        <w:t xml:space="preserve"> products.</w:t>
-      </w:r>
-    </w:p>
-    <w:p>
-      <w:pPr>
-        <w:pStyle w:val="NormalWeb"/>
-      </w:pPr>
-      <w:bookmarkStart w:id="0" w:name="_GoBack"/>
-      <w:r>
-        <w:rPr>
-          <w:rFonts w:ascii="Arial" w:hAnsi="Arial" w:cs="Arial"/>
-        </w:rPr>
-        <w:t xml:space="preserve">You can post your comments and question in our </w:t>
-      </w:r>
-      <w:proofErr w:type="spellStart"/>
-      <w:r>
-        <w:rPr>
-          <w:rFonts w:ascii="Arial" w:hAnsi="Arial" w:cs="Arial"/>
-        </w:rPr>
-        <w:t>Wifi</w:t>
-      </w:r>
-      <w:proofErr w:type="spellEnd"/>
-      <w:r>
-        <w:rPr>
-          <w:rFonts w:ascii="Arial" w:hAnsi="Arial" w:cs="Arial"/>
-        </w:rPr>
-        <w:t xml:space="preserve"> developer community or a</w:t>
+        <w:t xml:space="preserve"> our Eclipsed based IDE which is your platform for develop IoT products.</w:t>
+      </w:r>
+    </w:p>
+    <w:p>
+      <w:pPr>
+        <w:pStyle w:val="NormalWeb"/>
+      </w:pPr>
+      <w:r>
+        <w:rPr>
+          <w:rFonts w:ascii="Arial" w:hAnsi="Arial" w:cs="Arial"/>
+        </w:rPr>
+        <w:t>You can post your comments and question in our Wifi developer community or a</w:t>
       </w:r>
       <w:r>
         <w:rPr>
@@ -1041,21 +642,7 @@
         <w:rPr>
           <w:rFonts w:ascii="Arial" w:hAnsi="Arial" w:cs="Arial"/>
         </w:rPr>
-        <w:t>or tweet me at @</w:t>
-      </w:r>
-      <w:proofErr w:type="spellStart"/>
-      <w:r>
-        <w:rPr>
-          <w:rFonts w:ascii="Arial" w:hAnsi="Arial" w:cs="Arial"/>
-        </w:rPr>
-        <w:t>askioexpert</w:t>
-      </w:r>
-      <w:proofErr w:type="spellEnd"/>
-      <w:r>
-        <w:rPr>
-          <w:rFonts w:ascii="Arial" w:hAnsi="Arial" w:cs="Arial"/>
-        </w:rPr>
-        <w:t xml:space="preserve"> </w:t>
+        <w:t xml:space="preserve">or tweet me at @askioexpert </w:t>
       </w:r>
       <w:r>
         <w:rPr>
@@ -1065,7 +652,6 @@
       </w:r>
     </w:p>
     <w:p/>
-    <w:bookmarkEnd w:id="0"/>
     <w:sectPr>
       <w:pgSz w:w="12240" w:h="15840"/>
       <w:pgMar w:top="1440" w:right="1440" w:bottom="1440" w:left="1440" w:header="720" w:footer="720" w:gutter="0"/>

</xml_diff>

<commit_message>
minor updates to chapter 1
</commit_message>
<xml_diff>
--- a/videos/1-0-Introduction.docx
+++ b/videos/1-0-Introduction.docx
@@ -152,21 +152,45 @@
         <w:rPr>
           <w:rFonts w:ascii="Arial" w:hAnsi="Arial" w:cs="Arial"/>
         </w:rPr>
-        <w:t xml:space="preserve"> WICED WiFi 101”.  For those of you who didn’t go to school in the US, the introduction class in universities is often called “101” and is all about providing you the fundamental skills required to move to more advanced classes.</w:t>
-      </w:r>
-    </w:p>
-    <w:p>
-      <w:pPr>
-        <w:pStyle w:val="NormalWeb"/>
-        <w:rPr>
-          <w:rFonts w:ascii="Arial" w:hAnsi="Arial" w:cs="Arial"/>
-        </w:rPr>
-      </w:pPr>
-      <w:r>
-        <w:rPr>
-          <w:rFonts w:ascii="Arial" w:hAnsi="Arial" w:cs="Arial"/>
-        </w:rPr>
-        <w:t>That is exactly what this class is all about.  Teaching you all the fundamental skills required to be successful with WICED WiFi. You can get a copy of this book, and all of software required for the class at our website.  Moreover, you can post and discuss your questions and problem</w:t>
+        <w:t xml:space="preserve"> WICED WiFi 101”.  For those of you who didn’t go to school in the US, the introduction class in universit</w:t>
+      </w:r>
+      <w:r>
+        <w:rPr>
+          <w:rFonts w:ascii="Arial" w:hAnsi="Arial" w:cs="Arial"/>
+        </w:rPr>
+        <w:t>ies is often called “101” and they are</w:t>
+      </w:r>
+      <w:r>
+        <w:rPr>
+          <w:rFonts w:ascii="Arial" w:hAnsi="Arial" w:cs="Arial"/>
+        </w:rPr>
+        <w:t xml:space="preserve"> all about providing you the fundamental skills required to move to more advanced classes.</w:t>
+      </w:r>
+    </w:p>
+    <w:p>
+      <w:pPr>
+        <w:pStyle w:val="NormalWeb"/>
+        <w:rPr>
+          <w:rFonts w:ascii="Arial" w:hAnsi="Arial" w:cs="Arial"/>
+        </w:rPr>
+      </w:pPr>
+      <w:r>
+        <w:rPr>
+          <w:rFonts w:ascii="Arial" w:hAnsi="Arial" w:cs="Arial"/>
+        </w:rPr>
+        <w:t xml:space="preserve">That is exactly what this class is all about.  Teaching you all the fundamental skills required to be successful with WICED WiFi. You can get a copy of this book, and all of software required for the class </w:t>
+      </w:r>
+      <w:r>
+        <w:rPr>
+          <w:rFonts w:ascii="Arial" w:hAnsi="Arial" w:cs="Arial"/>
+        </w:rPr>
+        <w:t>on</w:t>
+      </w:r>
+      <w:r>
+        <w:rPr>
+          <w:rFonts w:ascii="Arial" w:hAnsi="Arial" w:cs="Arial"/>
+        </w:rPr>
+        <w:t xml:space="preserve"> our website.  Moreover, you can post and discuss your questions and problem</w:t>
       </w:r>
       <w:r>
         <w:rPr>
@@ -227,6 +251,12 @@
         </w:rPr>
         <w:t>build an IoT device, from reading and writing the GPIOs, to using the I2C, making threads, semaphore and mutexes in the RTOS, Using the library, Attaching to the WiFI network, reading and writing the DCT, making tcp/ip servers and clients, and finally using MQTT to attach to Amazon.com</w:t>
       </w:r>
+      <w:r>
+        <w:rPr>
+          <w:rFonts w:ascii="Arial" w:hAnsi="Arial" w:cs="Arial"/>
+        </w:rPr>
+        <w:t xml:space="preserve"> iot cloud.</w:t>
+      </w:r>
     </w:p>
     <w:p>
       <w:pPr>
@@ -297,8 +327,6 @@
         </w:rPr>
         <w:t>160 or 320</w:t>
       </w:r>
-      <w:bookmarkStart w:id="0" w:name="_GoBack"/>
-      <w:bookmarkEnd w:id="0"/>
       <w:r>
         <w:rPr>
           <w:rFonts w:ascii="Arial" w:hAnsi="Arial" w:cs="Arial"/>
@@ -426,7 +454,19 @@
         <w:rPr>
           <w:rFonts w:ascii="Arial" w:hAnsi="Arial" w:cs="Arial"/>
         </w:rPr>
-        <w:t>use the PSoC4 Analog Front End shield which has a PSoC4 Analog coprocessor running as an I2C slave for the WICED board.  But…more on that later.</w:t>
+        <w:t xml:space="preserve">use the PSoC4 Analog Front End shield which has a PSoC4 Analog coprocessor </w:t>
+      </w:r>
+      <w:r>
+        <w:rPr>
+          <w:rFonts w:ascii="Arial" w:hAnsi="Arial" w:cs="Arial"/>
+        </w:rPr>
+        <w:t>acting</w:t>
+      </w:r>
+      <w:r>
+        <w:rPr>
+          <w:rFonts w:ascii="Arial" w:hAnsi="Arial" w:cs="Arial"/>
+        </w:rPr>
+        <w:t xml:space="preserve"> as an I2C slave for the WICED board.  But…more on that later.</w:t>
       </w:r>
     </w:p>
     <w:p>
@@ -447,6 +487,12 @@
           <w:rFonts w:ascii="Arial" w:hAnsi="Arial" w:cs="Arial"/>
         </w:rPr>
         <w:t xml:space="preserve"> which I will turn into the 40ish videos</w:t>
+      </w:r>
+      <w:r>
+        <w:rPr>
+          <w:rFonts w:ascii="Arial" w:hAnsi="Arial" w:cs="Arial"/>
+        </w:rPr>
+        <w:t>.  The seven chapters are:</w:t>
       </w:r>
     </w:p>
     <w:p>
@@ -595,7 +641,19 @@
         <w:rPr>
           <w:rFonts w:ascii="Arial" w:hAnsi="Arial" w:cs="Arial"/>
         </w:rPr>
-        <w:t xml:space="preserve">In the next </w:t>
+        <w:t xml:space="preserve">In the </w:t>
+      </w:r>
+      <w:r>
+        <w:rPr>
+          <w:rFonts w:ascii="Arial" w:hAnsi="Arial" w:cs="Arial"/>
+        </w:rPr>
+        <w:t>first</w:t>
+      </w:r>
+      <w:r>
+        <w:rPr>
+          <w:rFonts w:ascii="Arial" w:hAnsi="Arial" w:cs="Arial"/>
+        </w:rPr>
+        <w:t xml:space="preserve"> </w:t>
       </w:r>
       <w:r>
         <w:rPr>
@@ -619,7 +677,33 @@
         <w:rPr>
           <w:rFonts w:ascii="Arial" w:hAnsi="Arial" w:cs="Arial"/>
         </w:rPr>
-        <w:t xml:space="preserve"> our Eclipsed based IDE which is your platform for develop IoT products.</w:t>
+        <w:t xml:space="preserve"> our Eclipsed based IDE which is your </w:t>
+      </w:r>
+      <w:r>
+        <w:rPr>
+          <w:rFonts w:ascii="Arial" w:hAnsi="Arial" w:cs="Arial"/>
+        </w:rPr>
+        <w:t>gateway to deve</w:t>
+      </w:r>
+      <w:r>
+        <w:rPr>
+          <w:rFonts w:ascii="Arial" w:hAnsi="Arial" w:cs="Arial"/>
+        </w:rPr>
+        <w:t>lop</w:t>
+      </w:r>
+      <w:r>
+        <w:rPr>
+          <w:rFonts w:ascii="Arial" w:hAnsi="Arial" w:cs="Arial"/>
+        </w:rPr>
+        <w:t>ing WICED</w:t>
+      </w:r>
+      <w:bookmarkStart w:id="0" w:name="_GoBack"/>
+      <w:bookmarkEnd w:id="0"/>
+      <w:r>
+        <w:rPr>
+          <w:rFonts w:ascii="Arial" w:hAnsi="Arial" w:cs="Arial"/>
+        </w:rPr>
+        <w:t xml:space="preserve"> IoT products.</w:t>
       </w:r>
     </w:p>
     <w:p>

</xml_diff>